<commit_message>
made an archive of current chapters. made edits to chapters.
</commit_message>
<xml_diff>
--- a/umls.nlm.nih.gov/reference_manual/ch01.docx
+++ b/umls.nlm.nih.gov/reference_manual/ch01.docx
@@ -1,25 +1,20 @@
 
 <file path=word/document.xml><?xml version="1.0" encoding="utf-8"?>
-<w:document xmlns:wpc="http://schemas.microsoft.com/office/word/2010/wordprocessingCanvas" xmlns:mc="http://schemas.openxmlformats.org/markup-compatibility/2006" xmlns:o="urn:schemas-microsoft-com:office:office" xmlns:r="http://schemas.openxmlformats.org/officeDocument/2006/relationships" xmlns:m="http://schemas.openxmlformats.org/officeDocument/2006/math" xmlns:v="urn:schemas-microsoft-com:vml" xmlns:wp14="http://schemas.microsoft.com/office/word/2010/wordprocessingDrawing" xmlns:wp="http://schemas.openxmlformats.org/drawingml/2006/wordprocessingDrawing" xmlns:w10="urn:schemas-microsoft-com:office:word" xmlns:w="http://schemas.openxmlformats.org/wordprocessingml/2006/main" xmlns:w14="http://schemas.microsoft.com/office/word/2010/wordml" xmlns:w15="http://schemas.microsoft.com/office/word/2012/wordml" xmlns:wpg="http://schemas.microsoft.com/office/word/2010/wordprocessingGroup" xmlns:wpi="http://schemas.microsoft.com/office/word/2010/wordprocessingInk" xmlns:wne="http://schemas.microsoft.com/office/word/2006/wordml" xmlns:wps="http://schemas.microsoft.com/office/word/2010/wordprocessingShape" mc:Ignorable="w14 w15 wp14">
+<w:document xmlns:wpc="http://schemas.microsoft.com/office/word/2010/wordprocessingCanvas" xmlns:cx="http://schemas.microsoft.com/office/drawing/2014/chartex" xmlns:cx1="http://schemas.microsoft.com/office/drawing/2015/9/8/chartex" xmlns:cx2="http://schemas.microsoft.com/office/drawing/2015/10/21/chartex" xmlns:cx3="http://schemas.microsoft.com/office/drawing/2016/5/9/chartex" xmlns:cx4="http://schemas.microsoft.com/office/drawing/2016/5/10/chartex" xmlns:cx5="http://schemas.microsoft.com/office/drawing/2016/5/11/chartex" xmlns:cx6="http://schemas.microsoft.com/office/drawing/2016/5/12/chartex" xmlns:cx7="http://schemas.microsoft.com/office/drawing/2016/5/13/chartex" xmlns:cx8="http://schemas.microsoft.com/office/drawing/2016/5/14/chartex" xmlns:mc="http://schemas.openxmlformats.org/markup-compatibility/2006" xmlns:aink="http://schemas.microsoft.com/office/drawing/2016/ink" xmlns:am3d="http://schemas.microsoft.com/office/drawing/2017/model3d" xmlns:o="urn:schemas-microsoft-com:office:office" xmlns:r="http://schemas.openxmlformats.org/officeDocument/2006/relationships" xmlns:m="http://schemas.openxmlformats.org/officeDocument/2006/math" xmlns:v="urn:schemas-microsoft-com:vml" xmlns:wp14="http://schemas.microsoft.com/office/word/2010/wordprocessingDrawing" xmlns:wp="http://schemas.openxmlformats.org/drawingml/2006/wordprocessingDrawing" xmlns:w10="urn:schemas-microsoft-com:office:word" xmlns:w="http://schemas.openxmlformats.org/wordprocessingml/2006/main" xmlns:w14="http://schemas.microsoft.com/office/word/2010/wordml" xmlns:w15="http://schemas.microsoft.com/office/word/2012/wordml" xmlns:w16cid="http://schemas.microsoft.com/office/word/2016/wordml/cid" xmlns:w16se="http://schemas.microsoft.com/office/word/2015/wordml/symex" xmlns:wpg="http://schemas.microsoft.com/office/word/2010/wordprocessingGroup" xmlns:wpi="http://schemas.microsoft.com/office/word/2010/wordprocessingInk" xmlns:wne="http://schemas.microsoft.com/office/word/2006/wordml" xmlns:wps="http://schemas.microsoft.com/office/word/2010/wordprocessingShape" mc:Ignorable="w14 w15 w16se w16cid wp14">
   <w:body>
     <w:p>
       <w:pPr>
         <w:pStyle w:val="Comment"/>
       </w:pPr>
       <w:r>
-        <w:t>Use this form to tell us important information about this docu</w:t>
-      </w:r>
-      <w:bookmarkStart w:id="0" w:name="_GoBack"/>
-      <w:bookmarkEnd w:id="0"/>
-      <w:r>
-        <w:t>ment, then start the text on the following page. All information you give in this form will appear in the document.</w:t>
+        <w:t>Use this form to tell us important information about this document, then start the text on the following page. All information you give in this form will appear in the document.</w:t>
       </w:r>
     </w:p>
     <w:p/>
     <w:tbl>
       <w:tblPr>
         <w:tblW w:w="20388" w:type="dxa"/>
-        <w:tblLook w:val="0021" w:firstRow="1" w:lastRow="0" w:firstColumn="0" w:lastColumn="0" w:noHBand="0" w:noVBand="0"/>
+        <w:tblLook w:val="0020" w:firstRow="1" w:lastRow="0" w:firstColumn="0" w:lastColumn="0" w:noHBand="0" w:noVBand="0"/>
       </w:tblPr>
       <w:tblGrid>
         <w:gridCol w:w="6951"/>
@@ -189,6 +184,7 @@
               </w:rPr>
               <w:t>(</w:t>
             </w:r>
+            <w:proofErr w:type="spellStart"/>
             <w:r>
               <w:rPr>
                 <w:i/>
@@ -196,6 +192,7 @@
               </w:rPr>
               <w:t>GeneReviews</w:t>
             </w:r>
+            <w:proofErr w:type="spellEnd"/>
             <w:r>
               <w:rPr>
                 <w:sz w:val="20"/>
@@ -461,7 +458,7 @@
     <w:tbl>
       <w:tblPr>
         <w:tblW w:w="16428" w:type="dxa"/>
-        <w:tblLook w:val="0021" w:firstRow="1" w:lastRow="0" w:firstColumn="0" w:lastColumn="0" w:noHBand="0" w:noVBand="0"/>
+        <w:tblLook w:val="0020" w:firstRow="1" w:lastRow="0" w:firstColumn="0" w:lastColumn="0" w:noHBand="0" w:noVBand="0"/>
       </w:tblPr>
       <w:tblGrid>
         <w:gridCol w:w="1908"/>
@@ -691,8 +688,16 @@
               <w:rPr>
                 <w:sz w:val="20"/>
               </w:rPr>
-              <w:t>Corr. Au. ?</w:t>
+              <w:t>Corr. Au</w:t>
             </w:r>
+            <w:proofErr w:type="gramStart"/>
+            <w:r>
+              <w:rPr>
+                <w:sz w:val="20"/>
+              </w:rPr>
+              <w:t>. ?</w:t>
+            </w:r>
+            <w:proofErr w:type="gramEnd"/>
           </w:p>
           <w:p>
             <w:pPr>
@@ -1260,8 +1265,8 @@
       <w:r>
         <w:t>Introduction to the UMLS</w:t>
       </w:r>
-      <w:bookmarkStart w:id="1" w:name="s1_1"/>
-      <w:bookmarkEnd w:id="1"/>
+      <w:bookmarkStart w:id="0" w:name="s1_1"/>
+      <w:bookmarkEnd w:id="0"/>
     </w:p>
     <w:p>
       <w:pPr>
@@ -1276,13 +1281,29 @@
         <w:t>The Unified Medical Language System (UMLS) facilitates the development of computer systems that behave as if they "understand" the language of biomedicine and health. To that end, NLM produces and distributes the UMLS Knowledge Sources (databases) and associated software tools (programs). Developers use the Knowledge Sources and tools to build or enhance systems that create, process, retrieve, and integrate biomedical and health data and information. The Knowledge Sources are multi-purpose and are used in systems that perform diverse functions involving information types such as patient records, scientific literature, guidelines, and public health data. The associated software tools assist developers in customizing or using the UMLS Knowledge Source</w:t>
       </w:r>
       <w:r>
-        <w:t>s for particular purposes. The Lexical T</w:t>
+        <w:t xml:space="preserve">s for </w:t>
+      </w:r>
+      <w:proofErr w:type="gramStart"/>
+      <w:r>
+        <w:t>particular purposes</w:t>
+      </w:r>
+      <w:proofErr w:type="gramEnd"/>
+      <w:r>
+        <w:t>. The Lexical T</w:t>
       </w:r>
       <w:r>
         <w:t>ools work more effectively in combination with the UMLS Knowledg</w:t>
       </w:r>
       <w:r>
-        <w:t xml:space="preserve">e Sources, but can also be used </w:t>
+        <w:t xml:space="preserve">e </w:t>
+      </w:r>
+      <w:proofErr w:type="gramStart"/>
+      <w:r>
+        <w:t>Sources, but</w:t>
+      </w:r>
+      <w:proofErr w:type="gramEnd"/>
+      <w:r>
+        <w:t xml:space="preserve"> can also be used </w:t>
       </w:r>
       <w:r>
         <w:t>independently.</w:t>
@@ -1292,8 +1313,8 @@
       <w:pPr>
         <w:pStyle w:val="Heading2"/>
       </w:pPr>
-      <w:bookmarkStart w:id="2" w:name="s1_2"/>
-      <w:bookmarkEnd w:id="2"/>
+      <w:bookmarkStart w:id="1" w:name="s1_2"/>
+      <w:bookmarkEnd w:id="1"/>
       <w:r>
         <w:t>1.2 Conditions of Use of the UMLS</w:t>
       </w:r>
@@ -1394,8 +1415,8 @@
       <w:r>
         <w:t>.</w:t>
       </w:r>
-      <w:bookmarkStart w:id="3" w:name="s1_3"/>
-      <w:bookmarkEnd w:id="3"/>
+      <w:bookmarkStart w:id="2" w:name="s1_3"/>
+      <w:bookmarkEnd w:id="2"/>
     </w:p>
     <w:p>
       <w:pPr>
@@ -1469,12 +1490,25 @@
         <w:t>release</w:t>
       </w:r>
       <w:r>
-        <w:t xml:space="preserve"> documentation. The list indicates which coding systems and vocabularies are designated as U.S. standards for administrative health transactions in accordance with HIPAA or as target U.S. government-wide clinical standards selected by the Consolidated Health Informatics eGov initiative.</w:t>
-      </w:r>
+        <w:t xml:space="preserve"> documentation. </w:t>
+      </w:r>
+      <w:r>
+        <w:t>The list indicates which coding sets and terminologies are designated by law and regulation as U.S. standards for electronic exchange of clinical and administrative health data.</w:t>
+      </w:r>
+      <w:bookmarkStart w:id="3" w:name="_GoBack"/>
+      <w:bookmarkEnd w:id="3"/>
     </w:p>
     <w:p>
       <w:r>
-        <w:t>The Metathesaurus is organized by concept or meaning. In essence, it links alternative names and views of the same concept and identifies useful relationships between different concepts. All concepts in the Metathesaurus are assigned at least one Semantic Type from the Semantic Network (</w:t>
+        <w:t xml:space="preserve">The Metathesaurus is organized by concept or meaning. </w:t>
+      </w:r>
+      <w:proofErr w:type="gramStart"/>
+      <w:r>
+        <w:t>In essence, it</w:t>
+      </w:r>
+      <w:proofErr w:type="gramEnd"/>
+      <w:r>
+        <w:t xml:space="preserve"> links alternative names and views of the same concept and identifies useful relationships between different concepts. All concepts in the Metathesaurus are assigned at least one Semantic Type from the Semantic Network (</w:t>
       </w:r>
       <w:hyperlink w:anchor="_1.3.2_Semantic_Network" w:history="1">
         <w:r>
@@ -1746,19 +1780,7 @@
           <w:rPr>
             <w:rStyle w:val="Hyperlink"/>
           </w:rPr>
-          <w:t xml:space="preserve">License Agreement for Use of the </w:t>
-        </w:r>
-        <w:r>
-          <w:rPr>
-            <w:rStyle w:val="Hyperlink"/>
-          </w:rPr>
-          <w:t>U</w:t>
-        </w:r>
-        <w:r>
-          <w:rPr>
-            <w:rStyle w:val="Hyperlink"/>
-          </w:rPr>
-          <w:t>MLS Metathesaurus</w:t>
+          <w:t>License Agreement for Use of the UMLS Metathesaurus</w:t>
         </w:r>
       </w:hyperlink>
       <w:r>
@@ -1910,7 +1932,15 @@
         <w:t>request a</w:t>
       </w:r>
       <w:r>
-        <w:t xml:space="preserve"> License Agreement for Use of the UMLS Metathesaurus. A license agreement is required because the Metathesaurus contains vocabularies produced by many different copyright holders. You are able to use much of the content of the Metathesaurus with minimal restriction, but you may need to obtain additional licenses from individual vocabulary producers if you wish to use certain vocabularies contained in the Metathesaurus. The various restriction levels are explained in the </w:t>
+        <w:t xml:space="preserve"> License Agreement for Use of the UMLS Metathesaurus. A license agreement is required because the Metathesaurus contains vocabularies produced by many different copyright holders. You </w:t>
+      </w:r>
+      <w:proofErr w:type="gramStart"/>
+      <w:r>
+        <w:t>are able to</w:t>
+      </w:r>
+      <w:proofErr w:type="gramEnd"/>
+      <w:r>
+        <w:t xml:space="preserve"> use much of the content of the Metathesaurus with minimal restriction, but you may need to obtain additional licenses from individual vocabulary producers if you wish to use certain vocabularies contained in the Metathesaurus. The various restriction levels are explained in the </w:t>
       </w:r>
       <w:hyperlink r:id="rId21" w:history="1">
         <w:r>
@@ -2086,7 +2116,15 @@
     </w:p>
     <w:p>
       <w:r>
-        <w:t xml:space="preserve">UMLS users are strongly encouraged to subscribe to the UMLS users listserv. NLM uses the listserv to seek advice from users and to distribute news about upcoming UMLS developments; users share experiences or obtain advice about using the UMLS resources. </w:t>
+        <w:t xml:space="preserve">UMLS users are strongly encouraged to subscribe to the UMLS </w:t>
+      </w:r>
+      <w:proofErr w:type="gramStart"/>
+      <w:r>
+        <w:t>users</w:t>
+      </w:r>
+      <w:proofErr w:type="gramEnd"/>
+      <w:r>
+        <w:t xml:space="preserve"> listserv. NLM uses the listserv to seek advice from users and to distribute news about upcoming UMLS developments; users share experiences or obtain advice about using the UMLS resources. </w:t>
       </w:r>
       <w:r>
         <w:br/>
@@ -2192,18 +2230,6 @@
       </w:r>
       <w:r>
         <w:br/>
-        <w:t xml:space="preserve">Specific questions about the UMLS can be addressed to </w:t>
-      </w:r>
-      <w:hyperlink r:id="rId30" w:history="1">
-        <w:r>
-          <w:rPr>
-            <w:rStyle w:val="Hyperlink"/>
-          </w:rPr>
-          <w:t>NLM Customer Service</w:t>
-        </w:r>
-      </w:hyperlink>
-      <w:r>
-        <w:t xml:space="preserve"> or, for telephone inquiries, to 1-888-FINDNLM (1-888-346-3656).</w:t>
       </w:r>
     </w:p>
     <w:p/>
@@ -2224,7 +2250,6 @@
         <w:pStyle w:val="FiguresTablesBoxesSectionHeading"/>
       </w:pPr>
       <w:r>
-        <w:lastRenderedPageBreak/>
         <w:t>Figures,</w:t>
       </w:r>
       <w:r>
@@ -2286,7 +2311,7 @@
 </file>
 
 <file path=word/endnotes.xml><?xml version="1.0" encoding="utf-8"?>
-<w:endnotes xmlns:wpc="http://schemas.microsoft.com/office/word/2010/wordprocessingCanvas" xmlns:mc="http://schemas.openxmlformats.org/markup-compatibility/2006" xmlns:o="urn:schemas-microsoft-com:office:office" xmlns:r="http://schemas.openxmlformats.org/officeDocument/2006/relationships" xmlns:m="http://schemas.openxmlformats.org/officeDocument/2006/math" xmlns:v="urn:schemas-microsoft-com:vml" xmlns:wp14="http://schemas.microsoft.com/office/word/2010/wordprocessingDrawing" xmlns:wp="http://schemas.openxmlformats.org/drawingml/2006/wordprocessingDrawing" xmlns:w10="urn:schemas-microsoft-com:office:word" xmlns:w="http://schemas.openxmlformats.org/wordprocessingml/2006/main" xmlns:w14="http://schemas.microsoft.com/office/word/2010/wordml" xmlns:w15="http://schemas.microsoft.com/office/word/2012/wordml" xmlns:wpg="http://schemas.microsoft.com/office/word/2010/wordprocessingGroup" xmlns:wpi="http://schemas.microsoft.com/office/word/2010/wordprocessingInk" xmlns:wne="http://schemas.microsoft.com/office/word/2006/wordml" xmlns:wps="http://schemas.microsoft.com/office/word/2010/wordprocessingShape" mc:Ignorable="w14 w15 wp14">
+<w:endnotes xmlns:wpc="http://schemas.microsoft.com/office/word/2010/wordprocessingCanvas" xmlns:cx="http://schemas.microsoft.com/office/drawing/2014/chartex" xmlns:cx1="http://schemas.microsoft.com/office/drawing/2015/9/8/chartex" xmlns:cx2="http://schemas.microsoft.com/office/drawing/2015/10/21/chartex" xmlns:cx3="http://schemas.microsoft.com/office/drawing/2016/5/9/chartex" xmlns:cx4="http://schemas.microsoft.com/office/drawing/2016/5/10/chartex" xmlns:cx5="http://schemas.microsoft.com/office/drawing/2016/5/11/chartex" xmlns:cx6="http://schemas.microsoft.com/office/drawing/2016/5/12/chartex" xmlns:cx7="http://schemas.microsoft.com/office/drawing/2016/5/13/chartex" xmlns:cx8="http://schemas.microsoft.com/office/drawing/2016/5/14/chartex" xmlns:mc="http://schemas.openxmlformats.org/markup-compatibility/2006" xmlns:aink="http://schemas.microsoft.com/office/drawing/2016/ink" xmlns:am3d="http://schemas.microsoft.com/office/drawing/2017/model3d" xmlns:o="urn:schemas-microsoft-com:office:office" xmlns:r="http://schemas.openxmlformats.org/officeDocument/2006/relationships" xmlns:m="http://schemas.openxmlformats.org/officeDocument/2006/math" xmlns:v="urn:schemas-microsoft-com:vml" xmlns:wp14="http://schemas.microsoft.com/office/word/2010/wordprocessingDrawing" xmlns:wp="http://schemas.openxmlformats.org/drawingml/2006/wordprocessingDrawing" xmlns:w10="urn:schemas-microsoft-com:office:word" xmlns:w="http://schemas.openxmlformats.org/wordprocessingml/2006/main" xmlns:w14="http://schemas.microsoft.com/office/word/2010/wordml" xmlns:w15="http://schemas.microsoft.com/office/word/2012/wordml" xmlns:w16cid="http://schemas.microsoft.com/office/word/2016/wordml/cid" xmlns:w16se="http://schemas.microsoft.com/office/word/2015/wordml/symex" xmlns:wpg="http://schemas.microsoft.com/office/word/2010/wordprocessingGroup" xmlns:wpi="http://schemas.microsoft.com/office/word/2010/wordprocessingInk" xmlns:wne="http://schemas.microsoft.com/office/word/2006/wordml" xmlns:wps="http://schemas.microsoft.com/office/word/2010/wordprocessingShape" mc:Ignorable="w14 w15 w16se w16cid wp14">
   <w:endnote w:type="separator" w:id="-1">
     <w:p>
       <w:r>
@@ -2305,7 +2330,7 @@
 </file>
 
 <file path=word/footnotes.xml><?xml version="1.0" encoding="utf-8"?>
-<w:footnotes xmlns:wpc="http://schemas.microsoft.com/office/word/2010/wordprocessingCanvas" xmlns:mc="http://schemas.openxmlformats.org/markup-compatibility/2006" xmlns:o="urn:schemas-microsoft-com:office:office" xmlns:r="http://schemas.openxmlformats.org/officeDocument/2006/relationships" xmlns:m="http://schemas.openxmlformats.org/officeDocument/2006/math" xmlns:v="urn:schemas-microsoft-com:vml" xmlns:wp14="http://schemas.microsoft.com/office/word/2010/wordprocessingDrawing" xmlns:wp="http://schemas.openxmlformats.org/drawingml/2006/wordprocessingDrawing" xmlns:w10="urn:schemas-microsoft-com:office:word" xmlns:w="http://schemas.openxmlformats.org/wordprocessingml/2006/main" xmlns:w14="http://schemas.microsoft.com/office/word/2010/wordml" xmlns:w15="http://schemas.microsoft.com/office/word/2012/wordml" xmlns:wpg="http://schemas.microsoft.com/office/word/2010/wordprocessingGroup" xmlns:wpi="http://schemas.microsoft.com/office/word/2010/wordprocessingInk" xmlns:wne="http://schemas.microsoft.com/office/word/2006/wordml" xmlns:wps="http://schemas.microsoft.com/office/word/2010/wordprocessingShape" mc:Ignorable="w14 w15 wp14">
+<w:footnotes xmlns:wpc="http://schemas.microsoft.com/office/word/2010/wordprocessingCanvas" xmlns:cx="http://schemas.microsoft.com/office/drawing/2014/chartex" xmlns:cx1="http://schemas.microsoft.com/office/drawing/2015/9/8/chartex" xmlns:cx2="http://schemas.microsoft.com/office/drawing/2015/10/21/chartex" xmlns:cx3="http://schemas.microsoft.com/office/drawing/2016/5/9/chartex" xmlns:cx4="http://schemas.microsoft.com/office/drawing/2016/5/10/chartex" xmlns:cx5="http://schemas.microsoft.com/office/drawing/2016/5/11/chartex" xmlns:cx6="http://schemas.microsoft.com/office/drawing/2016/5/12/chartex" xmlns:cx7="http://schemas.microsoft.com/office/drawing/2016/5/13/chartex" xmlns:cx8="http://schemas.microsoft.com/office/drawing/2016/5/14/chartex" xmlns:mc="http://schemas.openxmlformats.org/markup-compatibility/2006" xmlns:aink="http://schemas.microsoft.com/office/drawing/2016/ink" xmlns:am3d="http://schemas.microsoft.com/office/drawing/2017/model3d" xmlns:o="urn:schemas-microsoft-com:office:office" xmlns:r="http://schemas.openxmlformats.org/officeDocument/2006/relationships" xmlns:m="http://schemas.openxmlformats.org/officeDocument/2006/math" xmlns:v="urn:schemas-microsoft-com:vml" xmlns:wp14="http://schemas.microsoft.com/office/word/2010/wordprocessingDrawing" xmlns:wp="http://schemas.openxmlformats.org/drawingml/2006/wordprocessingDrawing" xmlns:w10="urn:schemas-microsoft-com:office:word" xmlns:w="http://schemas.openxmlformats.org/wordprocessingml/2006/main" xmlns:w14="http://schemas.microsoft.com/office/word/2010/wordml" xmlns:w15="http://schemas.microsoft.com/office/word/2012/wordml" xmlns:w16cid="http://schemas.microsoft.com/office/word/2016/wordml/cid" xmlns:w16se="http://schemas.microsoft.com/office/word/2015/wordml/symex" xmlns:wpg="http://schemas.microsoft.com/office/word/2010/wordprocessingGroup" xmlns:wpi="http://schemas.microsoft.com/office/word/2010/wordprocessingInk" xmlns:wne="http://schemas.microsoft.com/office/word/2006/wordml" xmlns:wps="http://schemas.microsoft.com/office/word/2010/wordprocessingShape" mc:Ignorable="w14 w15 w16se w16cid wp14">
   <w:footnote w:type="separator" w:id="-1">
     <w:p>
       <w:r>
@@ -2324,7 +2349,7 @@
 </file>
 
 <file path=word/numbering.xml><?xml version="1.0" encoding="utf-8"?>
-<w:numbering xmlns:wpc="http://schemas.microsoft.com/office/word/2010/wordprocessingCanvas" xmlns:mc="http://schemas.openxmlformats.org/markup-compatibility/2006" xmlns:o="urn:schemas-microsoft-com:office:office" xmlns:r="http://schemas.openxmlformats.org/officeDocument/2006/relationships" xmlns:m="http://schemas.openxmlformats.org/officeDocument/2006/math" xmlns:v="urn:schemas-microsoft-com:vml" xmlns:wp14="http://schemas.microsoft.com/office/word/2010/wordprocessingDrawing" xmlns:wp="http://schemas.openxmlformats.org/drawingml/2006/wordprocessingDrawing" xmlns:w10="urn:schemas-microsoft-com:office:word" xmlns:w="http://schemas.openxmlformats.org/wordprocessingml/2006/main" xmlns:w14="http://schemas.microsoft.com/office/word/2010/wordml" xmlns:w15="http://schemas.microsoft.com/office/word/2012/wordml" xmlns:wpg="http://schemas.microsoft.com/office/word/2010/wordprocessingGroup" xmlns:wpi="http://schemas.microsoft.com/office/word/2010/wordprocessingInk" xmlns:wne="http://schemas.microsoft.com/office/word/2006/wordml" xmlns:wps="http://schemas.microsoft.com/office/word/2010/wordprocessingShape" mc:Ignorable="w14 w15 wp14">
+<w:numbering xmlns:wpc="http://schemas.microsoft.com/office/word/2010/wordprocessingCanvas" xmlns:cx="http://schemas.microsoft.com/office/drawing/2014/chartex" xmlns:cx1="http://schemas.microsoft.com/office/drawing/2015/9/8/chartex" xmlns:cx2="http://schemas.microsoft.com/office/drawing/2015/10/21/chartex" xmlns:cx3="http://schemas.microsoft.com/office/drawing/2016/5/9/chartex" xmlns:cx4="http://schemas.microsoft.com/office/drawing/2016/5/10/chartex" xmlns:cx5="http://schemas.microsoft.com/office/drawing/2016/5/11/chartex" xmlns:cx6="http://schemas.microsoft.com/office/drawing/2016/5/12/chartex" xmlns:cx7="http://schemas.microsoft.com/office/drawing/2016/5/13/chartex" xmlns:cx8="http://schemas.microsoft.com/office/drawing/2016/5/14/chartex" xmlns:mc="http://schemas.openxmlformats.org/markup-compatibility/2006" xmlns:aink="http://schemas.microsoft.com/office/drawing/2016/ink" xmlns:am3d="http://schemas.microsoft.com/office/drawing/2017/model3d" xmlns:o="urn:schemas-microsoft-com:office:office" xmlns:r="http://schemas.openxmlformats.org/officeDocument/2006/relationships" xmlns:m="http://schemas.openxmlformats.org/officeDocument/2006/math" xmlns:v="urn:schemas-microsoft-com:vml" xmlns:wp14="http://schemas.microsoft.com/office/word/2010/wordprocessingDrawing" xmlns:wp="http://schemas.openxmlformats.org/drawingml/2006/wordprocessingDrawing" xmlns:w10="urn:schemas-microsoft-com:office:word" xmlns:w="http://schemas.openxmlformats.org/wordprocessingml/2006/main" xmlns:w14="http://schemas.microsoft.com/office/word/2010/wordml" xmlns:w15="http://schemas.microsoft.com/office/word/2012/wordml" xmlns:w16cid="http://schemas.microsoft.com/office/word/2016/wordml/cid" xmlns:w16se="http://schemas.microsoft.com/office/word/2015/wordml/symex" xmlns:wpg="http://schemas.microsoft.com/office/word/2010/wordprocessingGroup" xmlns:wpi="http://schemas.microsoft.com/office/word/2010/wordprocessingInk" xmlns:wne="http://schemas.microsoft.com/office/word/2006/wordml" xmlns:wps="http://schemas.microsoft.com/office/word/2010/wordprocessingShape" mc:Ignorable="w14 w15 w16se w16cid wp14">
   <w:abstractNum w:abstractNumId="0" w15:restartNumberingAfterBreak="0">
     <w:nsid w:val="FFFFFF7C"/>
     <w:multiLevelType w:val="singleLevel"/>
@@ -5446,7 +5471,7 @@
 </file>
 
 <file path=word/styles.xml><?xml version="1.0" encoding="utf-8"?>
-<w:styles xmlns:mc="http://schemas.openxmlformats.org/markup-compatibility/2006" xmlns:r="http://schemas.openxmlformats.org/officeDocument/2006/relationships" xmlns:w="http://schemas.openxmlformats.org/wordprocessingml/2006/main" xmlns:w14="http://schemas.microsoft.com/office/word/2010/wordml" xmlns:w15="http://schemas.microsoft.com/office/word/2012/wordml" mc:Ignorable="w14 w15">
+<w:styles xmlns:mc="http://schemas.openxmlformats.org/markup-compatibility/2006" xmlns:r="http://schemas.openxmlformats.org/officeDocument/2006/relationships" xmlns:w="http://schemas.openxmlformats.org/wordprocessingml/2006/main" xmlns:w14="http://schemas.microsoft.com/office/word/2010/wordml" xmlns:w15="http://schemas.microsoft.com/office/word/2012/wordml" xmlns:w16cid="http://schemas.microsoft.com/office/word/2016/wordml/cid" xmlns:w16se="http://schemas.microsoft.com/office/word/2015/wordml/symex" mc:Ignorable="w14 w15 w16se w16cid">
   <w:docDefaults>
     <w:rPrDefault>
       <w:rPr>
@@ -5456,7 +5481,7 @@
     </w:rPrDefault>
     <w:pPrDefault/>
   </w:docDefaults>
-  <w:latentStyles w:defLockedState="0" w:defUIPriority="99" w:defSemiHidden="0" w:defUnhideWhenUsed="0" w:defQFormat="0" w:count="371">
+  <w:latentStyles w:defLockedState="0" w:defUIPriority="99" w:defSemiHidden="0" w:defUnhideWhenUsed="0" w:defQFormat="0" w:count="375">
     <w:lsdException w:name="Normal" w:uiPriority="0" w:qFormat="1"/>
     <w:lsdException w:name="heading 1" w:uiPriority="9" w:qFormat="1"/>
     <w:lsdException w:name="heading 2" w:uiPriority="9" w:qFormat="1"/>
@@ -5562,7 +5587,6 @@
     <w:lsdException w:name="HTML Sample" w:semiHidden="1" w:unhideWhenUsed="1"/>
     <w:lsdException w:name="HTML Typewriter" w:semiHidden="1" w:unhideWhenUsed="1"/>
     <w:lsdException w:name="HTML Variable" w:semiHidden="1" w:unhideWhenUsed="1"/>
-    <w:lsdException w:name="Normal Table" w:semiHidden="1" w:unhideWhenUsed="1"/>
     <w:lsdException w:name="annotation subject" w:semiHidden="1" w:unhideWhenUsed="1"/>
     <w:lsdException w:name="No List" w:semiHidden="1" w:unhideWhenUsed="1"/>
     <w:lsdException w:name="Outline List 1" w:semiHidden="1" w:unhideWhenUsed="1"/>
@@ -5606,10 +5630,8 @@
     <w:lsdException w:name="Table Elegant" w:semiHidden="1" w:unhideWhenUsed="1"/>
     <w:lsdException w:name="Table Professional" w:semiHidden="1" w:unhideWhenUsed="1"/>
     <w:lsdException w:name="Table Subtle 1" w:semiHidden="1" w:unhideWhenUsed="1"/>
-    <w:lsdException w:name="Table Subtle 2" w:semiHidden="1" w:unhideWhenUsed="1"/>
     <w:lsdException w:name="Table Web 1" w:semiHidden="1" w:unhideWhenUsed="1"/>
     <w:lsdException w:name="Table Web 2" w:semiHidden="1" w:unhideWhenUsed="1"/>
-    <w:lsdException w:name="Table Web 3" w:semiHidden="1" w:unhideWhenUsed="1"/>
     <w:lsdException w:name="Balloon Text" w:semiHidden="1" w:unhideWhenUsed="1"/>
     <w:lsdException w:name="Table Grid" w:uiPriority="59"/>
     <w:lsdException w:name="Table Theme" w:semiHidden="1" w:unhideWhenUsed="1"/>
@@ -5828,6 +5850,10 @@
     <w:lsdException w:name="List Table 5 Dark Accent 6" w:uiPriority="50"/>
     <w:lsdException w:name="List Table 6 Colorful Accent 6" w:uiPriority="51"/>
     <w:lsdException w:name="List Table 7 Colorful Accent 6" w:uiPriority="52"/>
+    <w:lsdException w:name="Mention" w:semiHidden="1" w:unhideWhenUsed="1"/>
+    <w:lsdException w:name="Smart Hyperlink" w:semiHidden="1" w:unhideWhenUsed="1"/>
+    <w:lsdException w:name="Hashtag" w:semiHidden="1" w:unhideWhenUsed="1"/>
+    <w:lsdException w:name="Unresolved Mention" w:semiHidden="1" w:unhideWhenUsed="1"/>
   </w:latentStyles>
   <w:style w:type="paragraph" w:default="1" w:styleId="Normal">
     <w:name w:val="Normal"/>
@@ -5995,11 +6021,15 @@
   </w:style>
   <w:style w:type="character" w:default="1" w:styleId="DefaultParagraphFont">
     <w:name w:val="Default Paragraph Font"/>
+    <w:uiPriority w:val="1"/>
     <w:semiHidden/>
+    <w:unhideWhenUsed/>
   </w:style>
   <w:style w:type="table" w:default="1" w:styleId="TableNormal">
     <w:name w:val="Normal Table"/>
+    <w:uiPriority w:val="99"/>
     <w:semiHidden/>
+    <w:unhideWhenUsed/>
     <w:tblPr>
       <w:tblInd w:w="0" w:type="dxa"/>
       <w:tblCellMar>
@@ -6012,7 +6042,9 @@
   </w:style>
   <w:style w:type="numbering" w:default="1" w:styleId="NoList">
     <w:name w:val="No List"/>
+    <w:uiPriority w:val="99"/>
     <w:semiHidden/>
+    <w:unhideWhenUsed/>
   </w:style>
   <w:style w:type="table" w:styleId="TableGrid">
     <w:name w:val="Table Grid"/>

</xml_diff>